<commit_message>
linux、docker and some note
</commit_message>
<xml_diff>
--- a/DB/MYSQL.docx
+++ b/DB/MYSQL.docx
@@ -25,6 +25,7 @@
       <w:pPr>
         <w:pStyle w:val="2"/>
       </w:pPr>
+      <w:proofErr w:type="spellStart"/>
       <w:r>
         <w:t>mysql</w:t>
       </w:r>
@@ -37,6 +38,7 @@
       <w:r>
         <w:t>nfo</w:t>
       </w:r>
+      <w:proofErr w:type="spellEnd"/>
     </w:p>
     <w:p>
       <w:r>
@@ -83,8 +85,13 @@
       </w:r>
     </w:p>
     <w:p>
-      <w:r>
-        <w:t>port:</w:t>
+      <w:proofErr w:type="gramStart"/>
+      <w:r>
+        <w:t>port</w:t>
+      </w:r>
+      <w:proofErr w:type="gramEnd"/>
+      <w:r>
+        <w:t>:</w:t>
       </w:r>
     </w:p>
     <w:p>
@@ -112,6 +119,7 @@
       </w:r>
     </w:p>
     <w:p>
+      <w:proofErr w:type="gramStart"/>
       <w:r>
         <w:rPr>
           <w:rFonts w:hint="eastAsia"/>
@@ -130,11 +138,15 @@
       <w:r>
         <w:t>123456</w:t>
       </w:r>
-    </w:p>
-    <w:p>
+      <w:proofErr w:type="gramEnd"/>
+    </w:p>
+    <w:p>
+      <w:proofErr w:type="spellStart"/>
+      <w:proofErr w:type="gramStart"/>
       <w:r>
         <w:t>ghaya</w:t>
       </w:r>
+      <w:proofErr w:type="spellEnd"/>
       <w:r>
         <w:rPr>
           <w:rFonts w:hint="eastAsia"/>
@@ -144,6 +156,7 @@
       <w:r>
         <w:t>123456</w:t>
       </w:r>
+      <w:proofErr w:type="gramEnd"/>
     </w:p>
     <w:p/>
     <w:p>
@@ -174,6 +187,7 @@
           <w:szCs w:val="22"/>
         </w:rPr>
       </w:pPr>
+      <w:proofErr w:type="spellStart"/>
       <w:r>
         <w:rPr>
           <w:rFonts w:asciiTheme="minorHAnsi" w:eastAsiaTheme="minorEastAsia" w:hAnsiTheme="minorHAnsi" w:cstheme="minorBidi" w:hint="eastAsia"/>
@@ -182,7 +196,18 @@
           <w:sz w:val="21"/>
           <w:szCs w:val="22"/>
         </w:rPr>
-        <w:t>Navicat Premium 12</w:t>
+        <w:t>Navicat</w:t>
+      </w:r>
+      <w:proofErr w:type="spellEnd"/>
+      <w:r>
+        <w:rPr>
+          <w:rFonts w:asciiTheme="minorHAnsi" w:eastAsiaTheme="minorEastAsia" w:hAnsiTheme="minorHAnsi" w:cstheme="minorBidi" w:hint="eastAsia"/>
+          <w:b w:val="0"/>
+          <w:bCs w:val="0"/>
+          <w:sz w:val="21"/>
+          <w:szCs w:val="22"/>
+        </w:rPr>
+        <w:t xml:space="preserve"> Premium 12</w:t>
       </w:r>
       <w:r>
         <w:rPr>
@@ -284,12 +309,14 @@
         </w:rPr>
         <w:t>登入</w:t>
       </w:r>
+      <w:proofErr w:type="spellStart"/>
       <w:r>
         <w:rPr>
           <w:rFonts w:hint="eastAsia"/>
         </w:rPr>
         <w:t>mysql</w:t>
       </w:r>
+      <w:proofErr w:type="spellEnd"/>
     </w:p>
     <w:p>
       <w:pPr>
@@ -307,7 +334,17 @@
         <w:t> </w:t>
       </w:r>
       <w:r>
-        <w:t xml:space="preserve">  mysql -u root -p</w:t>
+        <w:t xml:space="preserve">  </w:t>
+      </w:r>
+      <w:proofErr w:type="spellStart"/>
+      <w:proofErr w:type="gramStart"/>
+      <w:r>
+        <w:t>mysql</w:t>
+      </w:r>
+      <w:proofErr w:type="spellEnd"/>
+      <w:proofErr w:type="gramEnd"/>
+      <w:r>
+        <w:t xml:space="preserve"> -u root -p</w:t>
       </w:r>
     </w:p>
     <w:p>
@@ -323,7 +360,21 @@
         <w:rPr>
           <w:rFonts w:hint="eastAsia"/>
         </w:rPr>
-        <w:t>   password                                                                         </w:t>
+        <w:t>   </w:t>
+      </w:r>
+      <w:proofErr w:type="gramStart"/>
+      <w:r>
+        <w:rPr>
+          <w:rFonts w:hint="eastAsia"/>
+        </w:rPr>
+        <w:t>password</w:t>
+      </w:r>
+      <w:proofErr w:type="gramEnd"/>
+      <w:r>
+        <w:rPr>
+          <w:rFonts w:hint="eastAsia"/>
+        </w:rPr>
+        <w:t>                                                                         </w:t>
       </w:r>
     </w:p>
     <w:p>
@@ -361,7 +412,21 @@
         <w:rPr>
           <w:rFonts w:hint="eastAsia"/>
         </w:rPr>
-        <w:t>   ALTER USER 'root'@'localhost' IDENTIFIED BY 'password' PASSWORD EXPIRE NEVER;   #</w:t>
+        <w:t>   ALTER USER 'root'@'</w:t>
+      </w:r>
+      <w:proofErr w:type="spellStart"/>
+      <w:r>
+        <w:rPr>
+          <w:rFonts w:hint="eastAsia"/>
+        </w:rPr>
+        <w:t>localhost</w:t>
+      </w:r>
+      <w:proofErr w:type="spellEnd"/>
+      <w:r>
+        <w:rPr>
+          <w:rFonts w:hint="eastAsia"/>
+        </w:rPr>
+        <w:t>' IDENTIFIED BY 'password' PASSWORD EXPIRE NEVER;   #</w:t>
       </w:r>
       <w:r>
         <w:rPr>
@@ -389,7 +454,35 @@
         <w:rPr>
           <w:rFonts w:hint="eastAsia"/>
         </w:rPr>
-        <w:t>   ALTER USER 'root'@'localhost' IDENTIFIED WITH mysql_native_password BY 'password';   #</w:t>
+        <w:t>   ALTER USER 'root'@'</w:t>
+      </w:r>
+      <w:proofErr w:type="spellStart"/>
+      <w:r>
+        <w:rPr>
+          <w:rFonts w:hint="eastAsia"/>
+        </w:rPr>
+        <w:t>localhost</w:t>
+      </w:r>
+      <w:proofErr w:type="spellEnd"/>
+      <w:r>
+        <w:rPr>
+          <w:rFonts w:hint="eastAsia"/>
+        </w:rPr>
+        <w:t xml:space="preserve">' IDENTIFIED WITH </w:t>
+      </w:r>
+      <w:proofErr w:type="spellStart"/>
+      <w:r>
+        <w:rPr>
+          <w:rFonts w:hint="eastAsia"/>
+        </w:rPr>
+        <w:t>mysql_native_password</w:t>
+      </w:r>
+      <w:proofErr w:type="spellEnd"/>
+      <w:r>
+        <w:rPr>
+          <w:rFonts w:hint="eastAsia"/>
+        </w:rPr>
+        <w:t xml:space="preserve"> BY 'password';   #</w:t>
       </w:r>
       <w:r>
         <w:rPr>
@@ -479,7 +572,21 @@
         <w:rPr>
           <w:rFonts w:hint="eastAsia"/>
         </w:rPr>
-        <w:t xml:space="preserve"> 'root'@'localhost' </w:t>
+        <w:t xml:space="preserve"> 'root'@'</w:t>
+      </w:r>
+      <w:proofErr w:type="spellStart"/>
+      <w:r>
+        <w:rPr>
+          <w:rFonts w:hint="eastAsia"/>
+        </w:rPr>
+        <w:t>localhost</w:t>
+      </w:r>
+      <w:proofErr w:type="spellEnd"/>
+      <w:r>
+        <w:rPr>
+          <w:rFonts w:hint="eastAsia"/>
+        </w:rPr>
+        <w:t xml:space="preserve">' </w:t>
       </w:r>
       <w:r>
         <w:rPr>
@@ -506,26 +613,11 @@
         <w:t>';</w:t>
       </w:r>
     </w:p>
-    <w:p>
-      <w:pPr>
-        <w:rPr>
-          <w:rFonts w:hint="eastAsia"/>
-        </w:rPr>
-      </w:pPr>
-    </w:p>
-    <w:p>
-      <w:pPr>
-        <w:rPr>
-          <w:rFonts w:hint="eastAsia"/>
-        </w:rPr>
-      </w:pPr>
-    </w:p>
+    <w:p/>
+    <w:p/>
     <w:p>
       <w:pPr>
         <w:pStyle w:val="1"/>
-        <w:rPr>
-          <w:rFonts w:hint="eastAsia"/>
-        </w:rPr>
       </w:pPr>
       <w:r>
         <w:rPr>
@@ -539,7 +631,6 @@
     <w:p>
       <w:pPr>
         <w:rPr>
-          <w:rFonts w:hint="eastAsia"/>
           <w:color w:val="A6A6A6" w:themeColor="background1" w:themeShade="A6"/>
         </w:rPr>
       </w:pPr>
@@ -578,181 +669,1326 @@
         <w:t>可以用任何符号组合大概</w:t>
       </w:r>
     </w:p>
-    <w:p>
-      <w:pPr>
-        <w:rPr>
-          <w:rFonts w:hint="eastAsia"/>
-        </w:rPr>
-      </w:pPr>
-    </w:p>
-    <w:p>
-      <w:pPr>
-        <w:rPr>
-          <w:rFonts w:hint="eastAsia"/>
-        </w:rPr>
-      </w:pPr>
+    <w:p/>
+    <w:p>
       <w:r>
         <w:rPr>
           <w:rFonts w:hint="eastAsia"/>
         </w:rPr>
         <w:t xml:space="preserve">CREATE PROCEDURE </w:t>
       </w:r>
+      <w:proofErr w:type="spellStart"/>
+      <w:r>
+        <w:rPr>
+          <w:rFonts w:hint="eastAsia"/>
+        </w:rPr>
+        <w:t>fun_name</w:t>
+      </w:r>
+      <w:proofErr w:type="spellEnd"/>
+    </w:p>
+    <w:p/>
+    <w:p/>
+    <w:p/>
+    <w:p>
+      <w:pPr>
+        <w:pStyle w:val="1"/>
+      </w:pPr>
+      <w:r>
+        <w:t>调优</w:t>
+      </w:r>
+      <w:r>
+        <w:rPr>
+          <w:rFonts w:hint="eastAsia"/>
+        </w:rPr>
+        <w:t>（未完善）</w:t>
+      </w:r>
+    </w:p>
+    <w:p>
+      <w:pPr>
+        <w:pStyle w:val="2"/>
+      </w:pPr>
+      <w:r>
+        <w:rPr>
+          <w:rFonts w:hint="eastAsia"/>
+        </w:rPr>
+        <w:t>性能监控</w:t>
+      </w:r>
+    </w:p>
+    <w:p>
+      <w:hyperlink r:id="rId8" w:history="1">
+        <w:r>
+          <w:rPr>
+            <w:rStyle w:val="a3"/>
+          </w:rPr>
+          <w:t>https://www.mysql.com/</w:t>
+        </w:r>
+      </w:hyperlink>
+    </w:p>
+    <w:p/>
+    <w:p>
+      <w:r>
+        <w:rPr>
+          <w:rFonts w:hint="eastAsia"/>
+        </w:rPr>
+        <w:t>查看查询时间</w:t>
+      </w:r>
+    </w:p>
+    <w:p>
+      <w:proofErr w:type="gramStart"/>
+      <w:r>
+        <w:rPr>
+          <w:rFonts w:hint="eastAsia"/>
+        </w:rPr>
+        <w:t>show</w:t>
+      </w:r>
+      <w:proofErr w:type="gramEnd"/>
+      <w:r>
+        <w:rPr>
+          <w:rFonts w:hint="eastAsia"/>
+        </w:rPr>
+        <w:t xml:space="preserve"> profiles</w:t>
+      </w:r>
+      <w:r>
+        <w:rPr>
+          <w:rFonts w:hint="eastAsia"/>
+        </w:rPr>
+        <w:t>;</w:t>
+      </w:r>
+    </w:p>
+    <w:p>
+      <w:r>
+        <w:rPr>
+          <w:rFonts w:hint="eastAsia"/>
+        </w:rPr>
+        <w:t>查看详细步骤时间</w:t>
+      </w:r>
+    </w:p>
+    <w:p>
+      <w:proofErr w:type="gramStart"/>
+      <w:r>
+        <w:t>show</w:t>
+      </w:r>
+      <w:proofErr w:type="gramEnd"/>
+      <w:r>
+        <w:t xml:space="preserve"> profile;</w:t>
+      </w:r>
+    </w:p>
+    <w:p>
+      <w:r>
+        <w:rPr>
+          <w:rFonts w:hint="eastAsia"/>
+        </w:rPr>
+        <w:t>查看所有消耗</w:t>
+      </w:r>
+    </w:p>
+    <w:p>
+      <w:proofErr w:type="gramStart"/>
+      <w:r>
+        <w:t>show</w:t>
+      </w:r>
+      <w:proofErr w:type="gramEnd"/>
+      <w:r>
+        <w:t xml:space="preserve"> profile all for query 1;</w:t>
+      </w:r>
+    </w:p>
+    <w:p>
+      <w:r>
+        <w:rPr>
+          <w:rFonts w:hint="eastAsia"/>
+        </w:rPr>
+        <w:t>开启监控</w:t>
+      </w:r>
+    </w:p>
+    <w:p>
+      <w:proofErr w:type="gramStart"/>
+      <w:r>
+        <w:rPr>
+          <w:rFonts w:hint="eastAsia"/>
+        </w:rPr>
+        <w:t>set</w:t>
+      </w:r>
+      <w:proofErr w:type="gramEnd"/>
+      <w:r>
+        <w:rPr>
+          <w:rFonts w:hint="eastAsia"/>
+        </w:rPr>
+        <w:t xml:space="preserve"> profiling=1</w:t>
+      </w:r>
+      <w:r>
+        <w:rPr>
+          <w:rFonts w:hint="eastAsia"/>
+        </w:rPr>
+        <w:t>;</w:t>
+      </w:r>
+    </w:p>
+    <w:p>
+      <w:r>
+        <w:rPr>
+          <w:rFonts w:hint="eastAsia"/>
+        </w:rPr>
+        <w:t>显示连接数</w:t>
+      </w:r>
+    </w:p>
+    <w:p>
+      <w:proofErr w:type="gramStart"/>
+      <w:r>
+        <w:rPr>
+          <w:rFonts w:hint="eastAsia"/>
+        </w:rPr>
+        <w:t>show</w:t>
+      </w:r>
+      <w:proofErr w:type="gramEnd"/>
+      <w:r>
+        <w:rPr>
+          <w:rFonts w:hint="eastAsia"/>
+        </w:rPr>
+        <w:t xml:space="preserve"> </w:t>
+      </w:r>
+      <w:proofErr w:type="spellStart"/>
+      <w:r>
+        <w:rPr>
+          <w:rFonts w:hint="eastAsia"/>
+        </w:rPr>
+        <w:t>processlist</w:t>
+      </w:r>
+      <w:proofErr w:type="spellEnd"/>
+      <w:r>
+        <w:rPr>
+          <w:rFonts w:hint="eastAsia"/>
+        </w:rPr>
+        <w:t>;</w:t>
+      </w:r>
+    </w:p>
+    <w:p/>
+    <w:p/>
+    <w:p>
+      <w:pPr>
+        <w:pStyle w:val="2"/>
+      </w:pPr>
+      <w:r>
+        <w:rPr>
+          <w:rFonts w:hint="eastAsia"/>
+        </w:rPr>
+        <w:t>schema</w:t>
+      </w:r>
+      <w:r>
+        <w:rPr>
+          <w:rFonts w:hint="eastAsia"/>
+        </w:rPr>
+        <w:t>与数据类型优化</w:t>
+      </w:r>
+    </w:p>
+    <w:p>
+      <w:pPr>
+        <w:pStyle w:val="3"/>
+      </w:pPr>
+      <w:r>
+        <w:rPr>
+          <w:rFonts w:hint="eastAsia"/>
+        </w:rPr>
+        <w:t>数据类型优化，通常在设计时就改好</w:t>
+      </w:r>
+    </w:p>
+    <w:p>
+      <w:r>
+        <w:rPr>
+          <w:rFonts w:hint="eastAsia"/>
+        </w:rPr>
+        <w:t>更小的数据类型</w:t>
+      </w:r>
+      <w:r>
+        <w:rPr>
+          <w:rFonts w:hint="eastAsia"/>
+        </w:rPr>
+        <w:t>通常</w:t>
+      </w:r>
+      <w:r>
+        <w:rPr>
+          <w:rFonts w:hint="eastAsia"/>
+        </w:rPr>
+        <w:t>更</w:t>
+      </w:r>
+      <w:r>
+        <w:rPr>
+          <w:rFonts w:hint="eastAsia"/>
+        </w:rPr>
+        <w:t>好（快）</w:t>
+      </w:r>
+    </w:p>
+    <w:p>
+      <w:r>
+        <w:t>例子</w:t>
+      </w:r>
+      <w:r>
+        <w:rPr>
+          <w:rFonts w:hint="eastAsia"/>
+        </w:rPr>
+        <w:t>：</w:t>
+      </w:r>
+      <w:r>
+        <w:t>储存</w:t>
+      </w:r>
+      <w:proofErr w:type="spellStart"/>
+      <w:r>
+        <w:t>ip</w:t>
+      </w:r>
+      <w:proofErr w:type="spellEnd"/>
+      <w:r>
+        <w:t>地址</w:t>
+      </w:r>
+    </w:p>
+    <w:p>
+      <w:proofErr w:type="gramStart"/>
+      <w:r>
+        <w:rPr>
+          <w:rFonts w:hint="eastAsia"/>
+        </w:rPr>
+        <w:t>select</w:t>
+      </w:r>
+      <w:proofErr w:type="gramEnd"/>
+      <w:r>
+        <w:rPr>
+          <w:rFonts w:hint="eastAsia"/>
+        </w:rPr>
+        <w:t xml:space="preserve"> </w:t>
+      </w:r>
+      <w:proofErr w:type="spellStart"/>
+      <w:r>
+        <w:rPr>
+          <w:rFonts w:hint="eastAsia"/>
+        </w:rPr>
+        <w:t>inet_aton</w:t>
+      </w:r>
+      <w:proofErr w:type="spellEnd"/>
+      <w:r>
+        <w:rPr>
+          <w:rFonts w:hint="eastAsia"/>
+        </w:rPr>
+        <w:t>('192.168.100.1');</w:t>
+      </w:r>
+    </w:p>
+    <w:p>
+      <w:proofErr w:type="gramStart"/>
+      <w:r>
+        <w:rPr>
+          <w:rFonts w:hint="eastAsia"/>
+        </w:rPr>
+        <w:t>select</w:t>
+      </w:r>
+      <w:proofErr w:type="gramEnd"/>
+      <w:r>
+        <w:rPr>
+          <w:rFonts w:hint="eastAsia"/>
+        </w:rPr>
+        <w:t xml:space="preserve"> </w:t>
+      </w:r>
+      <w:proofErr w:type="spellStart"/>
+      <w:r>
+        <w:rPr>
+          <w:rFonts w:hint="eastAsia"/>
+        </w:rPr>
+        <w:t>inet_ntoa</w:t>
+      </w:r>
+      <w:proofErr w:type="spellEnd"/>
+      <w:r>
+        <w:rPr>
+          <w:rFonts w:hint="eastAsia"/>
+        </w:rPr>
+        <w:t>(</w:t>
+      </w:r>
+      <w:r>
+        <w:t>3232261121</w:t>
+      </w:r>
+      <w:r>
+        <w:rPr>
+          <w:rFonts w:hint="eastAsia"/>
+        </w:rPr>
+        <w:t>);</w:t>
+      </w:r>
+    </w:p>
+    <w:p>
+      <w:pPr>
+        <w:pStyle w:val="4"/>
+      </w:pPr>
+      <w:r>
+        <w:rPr>
+          <w:rFonts w:hint="eastAsia"/>
+        </w:rPr>
+        <w:lastRenderedPageBreak/>
+        <w:t>尽量避免</w:t>
+      </w:r>
+      <w:r>
+        <w:rPr>
+          <w:rFonts w:hint="eastAsia"/>
+        </w:rPr>
+        <w:t>null</w:t>
+      </w:r>
+    </w:p>
+    <w:p>
+      <w:pPr>
+        <w:autoSpaceDE w:val="0"/>
+        <w:autoSpaceDN w:val="0"/>
+        <w:adjustRightInd w:val="0"/>
+        <w:spacing w:line="400" w:lineRule="exact"/>
+        <w:ind w:firstLine="600"/>
+        <w:rPr>
+          <w:rFonts w:ascii="Times New Roman" w:hAnsi="Times New Roman" w:cs="Times New Roman"/>
+          <w:color w:val="000000"/>
+          <w:kern w:val="0"/>
+          <w:sz w:val="24"/>
+          <w:szCs w:val="24"/>
+          <w:lang w:val="zh-CN"/>
+        </w:rPr>
+      </w:pPr>
+      <w:r>
+        <w:rPr>
+          <w:rFonts w:ascii="Times New Roman" w:hAnsi="Times New Roman" w:cs="Times New Roman"/>
+          <w:color w:val="000000"/>
+          <w:kern w:val="0"/>
+          <w:sz w:val="24"/>
+          <w:szCs w:val="24"/>
+          <w:lang w:val="zh-CN"/>
+        </w:rPr>
+        <w:t>如果查词中包含可为</w:t>
+      </w:r>
+      <w:r>
+        <w:rPr>
+          <w:rFonts w:ascii="Times New Roman" w:hAnsi="Times New Roman" w:cs="Times New Roman"/>
+          <w:color w:val="000000"/>
+          <w:kern w:val="0"/>
+          <w:sz w:val="24"/>
+          <w:szCs w:val="24"/>
+          <w:lang w:val="zh-CN"/>
+        </w:rPr>
+        <w:t>NULL</w:t>
+      </w:r>
+      <w:r>
+        <w:rPr>
+          <w:rFonts w:ascii="Times New Roman" w:hAnsi="Times New Roman" w:cs="Times New Roman"/>
+          <w:color w:val="000000"/>
+          <w:kern w:val="0"/>
+          <w:sz w:val="24"/>
+          <w:szCs w:val="24"/>
+          <w:lang w:val="zh-CN"/>
+        </w:rPr>
+        <w:t>的列</w:t>
+      </w:r>
+      <w:r>
+        <w:rPr>
+          <w:rFonts w:ascii="Times New Roman" w:hAnsi="Times New Roman" w:cs="Times New Roman"/>
+          <w:color w:val="000000"/>
+          <w:kern w:val="0"/>
+          <w:sz w:val="24"/>
+          <w:szCs w:val="24"/>
+          <w:lang w:val="zh-CN"/>
+        </w:rPr>
+        <w:t>.</w:t>
+      </w:r>
+      <w:r>
+        <w:rPr>
+          <w:rFonts w:ascii="Times New Roman" w:hAnsi="Times New Roman" w:cs="Times New Roman"/>
+          <w:color w:val="000000"/>
+          <w:kern w:val="0"/>
+          <w:sz w:val="24"/>
+          <w:szCs w:val="24"/>
+          <w:lang w:val="zh-CN"/>
+        </w:rPr>
+        <w:t>对</w:t>
+      </w:r>
+      <w:r>
+        <w:rPr>
+          <w:rFonts w:ascii="Times New Roman" w:hAnsi="Times New Roman" w:cs="Times New Roman" w:hint="eastAsia"/>
+          <w:color w:val="000000"/>
+          <w:kern w:val="0"/>
+          <w:sz w:val="24"/>
+          <w:szCs w:val="24"/>
+          <w:lang w:val="zh-CN"/>
+        </w:rPr>
+        <w:t>mysql</w:t>
+      </w:r>
+    </w:p>
+    <w:p>
+      <w:pPr>
+        <w:autoSpaceDE w:val="0"/>
+        <w:autoSpaceDN w:val="0"/>
+        <w:adjustRightInd w:val="0"/>
+        <w:spacing w:line="400" w:lineRule="exact"/>
+        <w:ind w:firstLine="600"/>
+        <w:rPr>
+          <w:rFonts w:ascii="Times New Roman" w:hAnsi="Times New Roman" w:cs="Times New Roman"/>
+          <w:kern w:val="0"/>
+          <w:sz w:val="24"/>
+          <w:szCs w:val="24"/>
+          <w:lang w:val="zh-CN"/>
+        </w:rPr>
+      </w:pPr>
+      <w:r>
+        <w:rPr>
+          <w:rFonts w:ascii="Times New Roman" w:hAnsi="Times New Roman" w:cs="Times New Roman"/>
+          <w:color w:val="000000"/>
+          <w:kern w:val="0"/>
+          <w:sz w:val="24"/>
+          <w:szCs w:val="24"/>
+          <w:lang w:val="zh-CN"/>
+        </w:rPr>
+        <w:t>来说很难优化，因为可为</w:t>
+      </w:r>
+      <w:r>
+        <w:rPr>
+          <w:rFonts w:ascii="Times New Roman" w:hAnsi="Times New Roman" w:cs="Times New Roman"/>
+          <w:color w:val="000000"/>
+          <w:kern w:val="0"/>
+          <w:sz w:val="24"/>
+          <w:szCs w:val="24"/>
+          <w:lang w:val="zh-CN"/>
+        </w:rPr>
+        <w:t>null</w:t>
+      </w:r>
+      <w:r>
+        <w:rPr>
+          <w:rFonts w:ascii="Times New Roman" w:hAnsi="Times New Roman" w:cs="Times New Roman"/>
+          <w:color w:val="000000"/>
+          <w:kern w:val="0"/>
+          <w:sz w:val="24"/>
+          <w:szCs w:val="24"/>
+          <w:lang w:val="zh-CN"/>
+        </w:rPr>
+        <w:t>的列使得索引、索引统计和值比较</w:t>
+      </w:r>
+      <w:proofErr w:type="gramStart"/>
+      <w:r>
+        <w:rPr>
+          <w:rFonts w:ascii="Times New Roman" w:hAnsi="Times New Roman" w:cs="Times New Roman"/>
+          <w:color w:val="000000"/>
+          <w:kern w:val="0"/>
+          <w:sz w:val="24"/>
+          <w:szCs w:val="24"/>
+          <w:lang w:val="zh-CN"/>
+        </w:rPr>
+        <w:t>都团加复杂</w:t>
+      </w:r>
+      <w:proofErr w:type="gramEnd"/>
+      <w:r>
+        <w:rPr>
+          <w:rFonts w:ascii="Times New Roman" w:hAnsi="Times New Roman" w:cs="Times New Roman"/>
+          <w:color w:val="000000"/>
+          <w:kern w:val="0"/>
+          <w:sz w:val="24"/>
+          <w:szCs w:val="24"/>
+          <w:lang w:val="zh-CN"/>
+        </w:rPr>
+        <w:t>，坦白来说，</w:t>
+      </w:r>
+      <w:proofErr w:type="gramStart"/>
+      <w:r>
+        <w:rPr>
+          <w:rFonts w:ascii="Times New Roman" w:hAnsi="Times New Roman" w:cs="Times New Roman"/>
+          <w:color w:val="000000"/>
+          <w:kern w:val="0"/>
+          <w:sz w:val="24"/>
+          <w:szCs w:val="24"/>
+          <w:lang w:val="zh-CN"/>
+        </w:rPr>
+        <w:t>适常情况</w:t>
+      </w:r>
+      <w:proofErr w:type="gramEnd"/>
+      <w:r>
+        <w:rPr>
+          <w:rFonts w:ascii="Times New Roman" w:hAnsi="Times New Roman" w:cs="Times New Roman"/>
+          <w:color w:val="000000"/>
+          <w:kern w:val="0"/>
+          <w:sz w:val="24"/>
+          <w:szCs w:val="24"/>
+          <w:lang w:val="zh-CN"/>
+        </w:rPr>
+        <w:t>下</w:t>
+      </w:r>
+      <w:r>
+        <w:rPr>
+          <w:rFonts w:ascii="Times New Roman" w:hAnsi="Times New Roman" w:cs="Times New Roman"/>
+          <w:color w:val="000000"/>
+          <w:kern w:val="0"/>
+          <w:sz w:val="24"/>
+          <w:szCs w:val="24"/>
+          <w:lang w:val="zh-CN"/>
+        </w:rPr>
+        <w:t>null</w:t>
+      </w:r>
+      <w:r>
+        <w:rPr>
+          <w:rFonts w:ascii="Times New Roman" w:hAnsi="Times New Roman" w:cs="Times New Roman"/>
+          <w:color w:val="000000"/>
+          <w:kern w:val="0"/>
+          <w:sz w:val="24"/>
+          <w:szCs w:val="24"/>
+          <w:lang w:val="zh-CN"/>
+        </w:rPr>
+        <w:t>的列改为</w:t>
+      </w:r>
+      <w:r>
+        <w:rPr>
+          <w:rFonts w:ascii="Times New Roman" w:hAnsi="Times New Roman" w:cs="Times New Roman"/>
+          <w:color w:val="000000"/>
+          <w:kern w:val="0"/>
+          <w:sz w:val="24"/>
+          <w:szCs w:val="24"/>
+          <w:lang w:val="zh-CN"/>
+        </w:rPr>
+        <w:t>not null</w:t>
+      </w:r>
+      <w:r>
+        <w:rPr>
+          <w:rFonts w:ascii="Times New Roman" w:hAnsi="Times New Roman" w:cs="Times New Roman"/>
+          <w:color w:val="000000"/>
+          <w:kern w:val="0"/>
+          <w:sz w:val="24"/>
+          <w:szCs w:val="24"/>
+          <w:lang w:val="zh-CN"/>
+        </w:rPr>
+        <w:t>带来的性能提升比较小，所有没有必要将所有的表的</w:t>
+      </w:r>
+      <w:r>
+        <w:rPr>
+          <w:rFonts w:ascii="Times New Roman" w:hAnsi="Times New Roman" w:cs="Times New Roman"/>
+          <w:color w:val="000000"/>
+          <w:kern w:val="0"/>
+          <w:sz w:val="24"/>
+          <w:szCs w:val="24"/>
+          <w:lang w:val="zh-CN"/>
+        </w:rPr>
+        <w:t>schema</w:t>
+      </w:r>
+      <w:r>
+        <w:rPr>
+          <w:rFonts w:ascii="Times New Roman" w:hAnsi="Times New Roman" w:cs="Times New Roman"/>
+          <w:color w:val="000000"/>
+          <w:kern w:val="0"/>
+          <w:sz w:val="24"/>
+          <w:szCs w:val="24"/>
+          <w:lang w:val="zh-CN"/>
+        </w:rPr>
+        <w:t>进行</w:t>
+      </w:r>
+      <w:r>
+        <w:rPr>
+          <w:rFonts w:ascii="Times New Roman" w:hAnsi="Times New Roman" w:cs="Times New Roman" w:hint="eastAsia"/>
+          <w:color w:val="000000"/>
+          <w:kern w:val="0"/>
+          <w:sz w:val="24"/>
+          <w:szCs w:val="24"/>
+          <w:lang w:val="zh-CN"/>
+        </w:rPr>
+        <w:t>修改</w:t>
+      </w:r>
+      <w:r>
+        <w:rPr>
+          <w:rFonts w:ascii="Times New Roman" w:hAnsi="Times New Roman" w:cs="Times New Roman"/>
+          <w:color w:val="000000"/>
+          <w:kern w:val="0"/>
+          <w:sz w:val="24"/>
+          <w:szCs w:val="24"/>
+          <w:lang w:val="zh-CN"/>
+        </w:rPr>
+        <w:t>，但是应该尽量避免设计成可为</w:t>
+      </w:r>
+      <w:r>
+        <w:rPr>
+          <w:rFonts w:ascii="Times New Roman" w:hAnsi="Times New Roman" w:cs="Times New Roman"/>
+          <w:color w:val="000000"/>
+          <w:kern w:val="0"/>
+          <w:sz w:val="24"/>
+          <w:szCs w:val="24"/>
+          <w:lang w:val="zh-CN"/>
+        </w:rPr>
+        <w:t>null</w:t>
+      </w:r>
+      <w:r>
+        <w:rPr>
+          <w:rFonts w:ascii="Times New Roman" w:hAnsi="Times New Roman" w:cs="Times New Roman"/>
+          <w:color w:val="000000"/>
+          <w:kern w:val="0"/>
+          <w:sz w:val="24"/>
+          <w:szCs w:val="24"/>
+          <w:lang w:val="zh-CN"/>
+        </w:rPr>
+        <w:t>的列</w:t>
+      </w:r>
+    </w:p>
+    <w:p>
+      <w:pPr>
+        <w:pStyle w:val="4"/>
+      </w:pPr>
+      <w:r>
+        <w:t>实际细则</w:t>
+      </w:r>
+    </w:p>
+    <w:p>
+      <w:r>
+        <w:rPr>
+          <w:rFonts w:hint="eastAsia"/>
+        </w:rPr>
+        <w:t>枚举代替字符串类型</w:t>
+      </w:r>
+    </w:p>
+    <w:p>
+      <w:proofErr w:type="gramStart"/>
+      <w:r>
+        <w:t>create</w:t>
+      </w:r>
+      <w:proofErr w:type="gramEnd"/>
+      <w:r>
+        <w:t xml:space="preserve"> table </w:t>
+      </w:r>
+      <w:proofErr w:type="spellStart"/>
+      <w:r>
+        <w:t>enum_test</w:t>
+      </w:r>
+      <w:proofErr w:type="spellEnd"/>
+      <w:r>
+        <w:t xml:space="preserve">(e </w:t>
+      </w:r>
+      <w:proofErr w:type="spellStart"/>
+      <w:r>
+        <w:t>enum</w:t>
+      </w:r>
+      <w:proofErr w:type="spellEnd"/>
+      <w:r>
+        <w:t>('</w:t>
+      </w:r>
+      <w:proofErr w:type="spellStart"/>
+      <w:r>
+        <w:t>fish','apple','dog</w:t>
+      </w:r>
+      <w:proofErr w:type="spellEnd"/>
+      <w:r>
+        <w:t>') not null);</w:t>
+      </w:r>
+    </w:p>
+    <w:p>
+      <w:proofErr w:type="gramStart"/>
+      <w:r>
+        <w:t>insert</w:t>
+      </w:r>
+      <w:proofErr w:type="gramEnd"/>
+      <w:r>
+        <w:t xml:space="preserve"> into </w:t>
+      </w:r>
+      <w:proofErr w:type="spellStart"/>
+      <w:r>
+        <w:t>enum_test</w:t>
+      </w:r>
+      <w:proofErr w:type="spellEnd"/>
+      <w:r>
+        <w:t>(e) values('fish'),('dog'),('apple');</w:t>
+      </w:r>
+    </w:p>
+    <w:p/>
+    <w:p>
+      <w:proofErr w:type="gramStart"/>
+      <w:r>
+        <w:t>select</w:t>
+      </w:r>
+      <w:proofErr w:type="gramEnd"/>
+      <w:r>
+        <w:t xml:space="preserve"> * from </w:t>
+      </w:r>
+      <w:proofErr w:type="spellStart"/>
+      <w:r>
+        <w:t>enum_test</w:t>
+      </w:r>
+      <w:proofErr w:type="spellEnd"/>
+      <w:r>
+        <w:t>;</w:t>
+      </w:r>
+    </w:p>
+    <w:p>
+      <w:r>
+        <w:rPr>
+          <w:rFonts w:hint="eastAsia"/>
+        </w:rPr>
+        <w:t xml:space="preserve"># </w:t>
+      </w:r>
+      <w:r>
+        <w:rPr>
+          <w:rFonts w:hint="eastAsia"/>
+        </w:rPr>
+        <w:t>枚举：存整型的值，对应字符串</w:t>
+      </w:r>
+    </w:p>
+    <w:p>
+      <w:proofErr w:type="gramStart"/>
+      <w:r>
+        <w:t>select</w:t>
+      </w:r>
+      <w:proofErr w:type="gramEnd"/>
+      <w:r>
+        <w:t xml:space="preserve"> e+1 from </w:t>
+      </w:r>
+      <w:proofErr w:type="spellStart"/>
+      <w:r>
+        <w:t>enum_test</w:t>
+      </w:r>
+      <w:proofErr w:type="spellEnd"/>
+      <w:r>
+        <w:t>;</w:t>
+      </w:r>
+    </w:p>
+    <w:p/>
+    <w:p/>
+    <w:p>
+      <w:pPr>
+        <w:pStyle w:val="3"/>
+      </w:pPr>
+      <w:r>
+        <w:rPr>
+          <w:rFonts w:hint="eastAsia"/>
+        </w:rPr>
+        <w:t>范式与反范式选择</w:t>
+      </w:r>
+    </w:p>
+    <w:p>
+      <w:pPr>
+        <w:pStyle w:val="4"/>
+      </w:pPr>
+      <w:r>
+        <w:t>适当的冗余</w:t>
+      </w:r>
+    </w:p>
+    <w:p>
+      <w:r>
+        <w:rPr>
+          <w:rFonts w:hint="eastAsia"/>
+        </w:rPr>
+        <w:t>不一定要使用标准范式，</w:t>
+      </w:r>
+      <w:r>
+        <w:rPr>
+          <w:rFonts w:hint="eastAsia"/>
+        </w:rPr>
+        <w:t>适当的冗余字段可以减少表关联，查询更快速</w:t>
+      </w:r>
+    </w:p>
+    <w:p>
+      <w:r>
+        <w:rPr>
+          <w:noProof/>
+        </w:rPr>
+        <w:lastRenderedPageBreak/>
+        <w:drawing>
+          <wp:inline distT="0" distB="0" distL="0" distR="0" wp14:anchorId="6857CA6A" wp14:editId="7F72A39C">
+            <wp:extent cx="5274310" cy="6274231"/>
+            <wp:effectExtent l="0" t="0" r="2540" b="0"/>
+            <wp:docPr id="1" name="图片 1"/>
+            <wp:cNvGraphicFramePr>
+              <a:graphicFrameLocks xmlns:a="http://schemas.openxmlformats.org/drawingml/2006/main" noChangeAspect="1"/>
+            </wp:cNvGraphicFramePr>
+            <a:graphic xmlns:a="http://schemas.openxmlformats.org/drawingml/2006/main">
+              <a:graphicData uri="http://schemas.openxmlformats.org/drawingml/2006/picture">
+                <pic:pic xmlns:pic="http://schemas.openxmlformats.org/drawingml/2006/picture">
+                  <pic:nvPicPr>
+                    <pic:cNvPr id="0" name=""/>
+                    <pic:cNvPicPr/>
+                  </pic:nvPicPr>
+                  <pic:blipFill>
+                    <a:blip r:embed="rId9"/>
+                    <a:stretch>
+                      <a:fillRect/>
+                    </a:stretch>
+                  </pic:blipFill>
+                  <pic:spPr>
+                    <a:xfrm>
+                      <a:off x="0" y="0"/>
+                      <a:ext cx="5274310" cy="6274231"/>
+                    </a:xfrm>
+                    <a:prstGeom prst="rect">
+                      <a:avLst/>
+                    </a:prstGeom>
+                  </pic:spPr>
+                </pic:pic>
+              </a:graphicData>
+            </a:graphic>
+          </wp:inline>
+        </w:drawing>
+      </w:r>
+    </w:p>
+    <w:p/>
+    <w:p>
+      <w:pPr>
+        <w:pStyle w:val="3"/>
+      </w:pPr>
+      <w:r>
+        <w:t>主键选择</w:t>
+      </w:r>
+    </w:p>
+    <w:p>
+      <w:r>
+        <w:rPr>
+          <w:noProof/>
+        </w:rPr>
+        <w:drawing>
+          <wp:inline distT="0" distB="0" distL="0" distR="0" wp14:anchorId="76F269EE" wp14:editId="691CB494">
+            <wp:extent cx="5274310" cy="1266079"/>
+            <wp:effectExtent l="0" t="0" r="2540" b="0"/>
+            <wp:docPr id="2" name="图片 2"/>
+            <wp:cNvGraphicFramePr>
+              <a:graphicFrameLocks xmlns:a="http://schemas.openxmlformats.org/drawingml/2006/main" noChangeAspect="1"/>
+            </wp:cNvGraphicFramePr>
+            <a:graphic xmlns:a="http://schemas.openxmlformats.org/drawingml/2006/main">
+              <a:graphicData uri="http://schemas.openxmlformats.org/drawingml/2006/picture">
+                <pic:pic xmlns:pic="http://schemas.openxmlformats.org/drawingml/2006/picture">
+                  <pic:nvPicPr>
+                    <pic:cNvPr id="0" name=""/>
+                    <pic:cNvPicPr/>
+                  </pic:nvPicPr>
+                  <pic:blipFill>
+                    <a:blip r:embed="rId10"/>
+                    <a:stretch>
+                      <a:fillRect/>
+                    </a:stretch>
+                  </pic:blipFill>
+                  <pic:spPr>
+                    <a:xfrm>
+                      <a:off x="0" y="0"/>
+                      <a:ext cx="5274310" cy="1266079"/>
+                    </a:xfrm>
+                    <a:prstGeom prst="rect">
+                      <a:avLst/>
+                    </a:prstGeom>
+                  </pic:spPr>
+                </pic:pic>
+              </a:graphicData>
+            </a:graphic>
+          </wp:inline>
+        </w:drawing>
+      </w:r>
+    </w:p>
+    <w:p/>
+    <w:p/>
+    <w:p>
+      <w:pPr>
+        <w:pStyle w:val="3"/>
+      </w:pPr>
+      <w:r>
+        <w:t>存储引擎</w:t>
+      </w:r>
+      <w:r>
+        <w:t>的选择</w:t>
+      </w:r>
+    </w:p>
+    <w:p>
+      <w:r>
+        <w:rPr>
+          <w:noProof/>
+        </w:rPr>
+        <w:drawing>
+          <wp:inline distT="0" distB="0" distL="0" distR="0" wp14:anchorId="3C234B20" wp14:editId="486879E5">
+            <wp:extent cx="5274310" cy="1684849"/>
+            <wp:effectExtent l="0" t="0" r="2540" b="0"/>
+            <wp:docPr id="3" name="图片 3"/>
+            <wp:cNvGraphicFramePr>
+              <a:graphicFrameLocks xmlns:a="http://schemas.openxmlformats.org/drawingml/2006/main" noChangeAspect="1"/>
+            </wp:cNvGraphicFramePr>
+            <a:graphic xmlns:a="http://schemas.openxmlformats.org/drawingml/2006/main">
+              <a:graphicData uri="http://schemas.openxmlformats.org/drawingml/2006/picture">
+                <pic:pic xmlns:pic="http://schemas.openxmlformats.org/drawingml/2006/picture">
+                  <pic:nvPicPr>
+                    <pic:cNvPr id="0" name=""/>
+                    <pic:cNvPicPr/>
+                  </pic:nvPicPr>
+                  <pic:blipFill>
+                    <a:blip r:embed="rId11"/>
+                    <a:stretch>
+                      <a:fillRect/>
+                    </a:stretch>
+                  </pic:blipFill>
+                  <pic:spPr>
+                    <a:xfrm>
+                      <a:off x="0" y="0"/>
+                      <a:ext cx="5274310" cy="1684849"/>
+                    </a:xfrm>
+                    <a:prstGeom prst="rect">
+                      <a:avLst/>
+                    </a:prstGeom>
+                  </pic:spPr>
+                </pic:pic>
+              </a:graphicData>
+            </a:graphic>
+          </wp:inline>
+        </w:drawing>
+      </w:r>
+    </w:p>
+    <w:p/>
+    <w:p/>
+    <w:p/>
+    <w:p>
+      <w:pPr>
+        <w:pStyle w:val="2"/>
+      </w:pPr>
+      <w:r>
+        <w:t>执行计划</w:t>
+      </w:r>
+    </w:p>
+    <w:p/>
+    <w:p>
+      <w:proofErr w:type="gramStart"/>
+      <w:r>
+        <w:t>explain</w:t>
+      </w:r>
+      <w:proofErr w:type="gramEnd"/>
+      <w:r>
+        <w:t xml:space="preserve"> select * from </w:t>
+      </w:r>
+      <w:proofErr w:type="spellStart"/>
+      <w:r>
+        <w:t>tb_category</w:t>
+      </w:r>
+      <w:proofErr w:type="spellEnd"/>
+      <w:r>
+        <w:t>;</w:t>
+      </w:r>
+    </w:p>
+    <w:p/>
+    <w:p>
+      <w:r>
+        <w:object w:dxaOrig="2040" w:dyaOrig="816">
+          <v:shapetype id="_x0000_t75" coordsize="21600,21600" o:spt="75" o:preferrelative="t" path="m@4@5l@4@11@9@11@9@5xe" filled="f" stroked="f">
+            <v:stroke joinstyle="miter"/>
+            <v:formulas>
+              <v:f eqn="if lineDrawn pixelLineWidth 0"/>
+              <v:f eqn="sum @0 1 0"/>
+              <v:f eqn="sum 0 0 @1"/>
+              <v:f eqn="prod @2 1 2"/>
+              <v:f eqn="prod @3 21600 pixelWidth"/>
+              <v:f eqn="prod @3 21600 pixelHeight"/>
+              <v:f eqn="sum @0 0 1"/>
+              <v:f eqn="prod @6 1 2"/>
+              <v:f eqn="prod @7 21600 pixelWidth"/>
+              <v:f eqn="sum @8 21600 0"/>
+              <v:f eqn="prod @7 21600 pixelHeight"/>
+              <v:f eqn="sum @10 21600 0"/>
+            </v:formulas>
+            <v:path o:extrusionok="f" gradientshapeok="t" o:connecttype="rect"/>
+            <o:lock v:ext="edit" aspectratio="t"/>
+          </v:shapetype>
+          <v:shape id="_x0000_i1025" type="#_x0000_t75" style="width:102.3pt;height:40.55pt" o:ole="">
+            <v:imagedata r:id="rId12" o:title=""/>
+          </v:shape>
+          <o:OLEObject Type="Embed" ProgID="Package" ShapeID="_x0000_i1025" DrawAspect="Content" ObjectID="_1663447415" r:id="rId13"/>
+        </w:object>
+      </w:r>
+    </w:p>
+    <w:p/>
+    <w:p>
+      <w:pPr>
+        <w:pStyle w:val="2"/>
+      </w:pPr>
+      <w:r>
+        <w:lastRenderedPageBreak/>
+        <w:t>通过索引进行优化</w:t>
+      </w:r>
+    </w:p>
+    <w:p>
+      <w:r>
+        <w:rPr>
+          <w:noProof/>
+        </w:rPr>
+        <w:drawing>
+          <wp:inline distT="0" distB="0" distL="0" distR="0" wp14:anchorId="2F834F54" wp14:editId="66CF34FC">
+            <wp:extent cx="2773920" cy="3322608"/>
+            <wp:effectExtent l="0" t="0" r="7620" b="0"/>
+            <wp:docPr id="4" name="图片 4"/>
+            <wp:cNvGraphicFramePr>
+              <a:graphicFrameLocks xmlns:a="http://schemas.openxmlformats.org/drawingml/2006/main" noChangeAspect="1"/>
+            </wp:cNvGraphicFramePr>
+            <a:graphic xmlns:a="http://schemas.openxmlformats.org/drawingml/2006/main">
+              <a:graphicData uri="http://schemas.openxmlformats.org/drawingml/2006/picture">
+                <pic:pic xmlns:pic="http://schemas.openxmlformats.org/drawingml/2006/picture">
+                  <pic:nvPicPr>
+                    <pic:cNvPr id="0" name=""/>
+                    <pic:cNvPicPr/>
+                  </pic:nvPicPr>
+                  <pic:blipFill>
+                    <a:blip r:embed="rId14"/>
+                    <a:stretch>
+                      <a:fillRect/>
+                    </a:stretch>
+                  </pic:blipFill>
+                  <pic:spPr>
+                    <a:xfrm>
+                      <a:off x="0" y="0"/>
+                      <a:ext cx="2773920" cy="3322608"/>
+                    </a:xfrm>
+                    <a:prstGeom prst="rect">
+                      <a:avLst/>
+                    </a:prstGeom>
+                  </pic:spPr>
+                </pic:pic>
+              </a:graphicData>
+            </a:graphic>
+          </wp:inline>
+        </w:drawing>
+      </w:r>
+    </w:p>
+    <w:p/>
+    <w:p>
+      <w:pPr>
+        <w:pStyle w:val="2"/>
+      </w:pPr>
+      <w:r>
+        <w:rPr>
+          <w:rFonts w:hint="eastAsia"/>
+        </w:rPr>
+        <w:t>查询优化</w:t>
+      </w:r>
+    </w:p>
+    <w:p>
+      <w:r>
+        <w:rPr>
+          <w:noProof/>
+        </w:rPr>
+        <w:drawing>
+          <wp:inline distT="0" distB="0" distL="0" distR="0" wp14:anchorId="3960B453" wp14:editId="4DF2AD17">
+            <wp:extent cx="2057578" cy="1752752"/>
+            <wp:effectExtent l="0" t="0" r="0" b="0"/>
+            <wp:docPr id="5" name="图片 5"/>
+            <wp:cNvGraphicFramePr>
+              <a:graphicFrameLocks xmlns:a="http://schemas.openxmlformats.org/drawingml/2006/main" noChangeAspect="1"/>
+            </wp:cNvGraphicFramePr>
+            <a:graphic xmlns:a="http://schemas.openxmlformats.org/drawingml/2006/main">
+              <a:graphicData uri="http://schemas.openxmlformats.org/drawingml/2006/picture">
+                <pic:pic xmlns:pic="http://schemas.openxmlformats.org/drawingml/2006/picture">
+                  <pic:nvPicPr>
+                    <pic:cNvPr id="0" name=""/>
+                    <pic:cNvPicPr/>
+                  </pic:nvPicPr>
+                  <pic:blipFill>
+                    <a:blip r:embed="rId15"/>
+                    <a:stretch>
+                      <a:fillRect/>
+                    </a:stretch>
+                  </pic:blipFill>
+                  <pic:spPr>
+                    <a:xfrm>
+                      <a:off x="0" y="0"/>
+                      <a:ext cx="2057578" cy="1752752"/>
+                    </a:xfrm>
+                    <a:prstGeom prst="rect">
+                      <a:avLst/>
+                    </a:prstGeom>
+                  </pic:spPr>
+                </pic:pic>
+              </a:graphicData>
+            </a:graphic>
+          </wp:inline>
+        </w:drawing>
+      </w:r>
+    </w:p>
+    <w:p>
+      <w:pPr>
+        <w:pStyle w:val="2"/>
+      </w:pPr>
+      <w:r>
+        <w:rPr>
+          <w:rFonts w:hint="eastAsia"/>
+        </w:rPr>
+        <w:lastRenderedPageBreak/>
+        <w:t>分区表</w:t>
+      </w:r>
+    </w:p>
+    <w:p>
+      <w:r>
+        <w:rPr>
+          <w:noProof/>
+        </w:rPr>
+        <w:drawing>
+          <wp:inline distT="0" distB="0" distL="0" distR="0" wp14:anchorId="07840F15" wp14:editId="61BA0EBF">
+            <wp:extent cx="5274310" cy="2382596"/>
+            <wp:effectExtent l="0" t="0" r="2540" b="0"/>
+            <wp:docPr id="6" name="图片 6"/>
+            <wp:cNvGraphicFramePr>
+              <a:graphicFrameLocks xmlns:a="http://schemas.openxmlformats.org/drawingml/2006/main" noChangeAspect="1"/>
+            </wp:cNvGraphicFramePr>
+            <a:graphic xmlns:a="http://schemas.openxmlformats.org/drawingml/2006/main">
+              <a:graphicData uri="http://schemas.openxmlformats.org/drawingml/2006/picture">
+                <pic:pic xmlns:pic="http://schemas.openxmlformats.org/drawingml/2006/picture">
+                  <pic:nvPicPr>
+                    <pic:cNvPr id="0" name=""/>
+                    <pic:cNvPicPr/>
+                  </pic:nvPicPr>
+                  <pic:blipFill>
+                    <a:blip r:embed="rId16"/>
+                    <a:stretch>
+                      <a:fillRect/>
+                    </a:stretch>
+                  </pic:blipFill>
+                  <pic:spPr>
+                    <a:xfrm>
+                      <a:off x="0" y="0"/>
+                      <a:ext cx="5274310" cy="2382596"/>
+                    </a:xfrm>
+                    <a:prstGeom prst="rect">
+                      <a:avLst/>
+                    </a:prstGeom>
+                  </pic:spPr>
+                </pic:pic>
+              </a:graphicData>
+            </a:graphic>
+          </wp:inline>
+        </w:drawing>
+      </w:r>
+    </w:p>
+    <w:p/>
+    <w:p>
+      <w:pPr>
+        <w:pStyle w:val="2"/>
+      </w:pPr>
+      <w:r>
+        <w:rPr>
+          <w:rFonts w:hint="eastAsia"/>
+        </w:rPr>
+        <w:t>服务器参数设置</w:t>
+      </w:r>
+    </w:p>
+    <w:p>
+      <w:r>
+        <w:rPr>
+          <w:noProof/>
+        </w:rPr>
+        <w:drawing>
+          <wp:inline distT="0" distB="0" distL="0" distR="0" wp14:anchorId="6C2AAAC7" wp14:editId="1485E439">
+            <wp:extent cx="4968671" cy="2895851"/>
+            <wp:effectExtent l="0" t="0" r="3810" b="0"/>
+            <wp:docPr id="7" name="图片 7"/>
+            <wp:cNvGraphicFramePr>
+              <a:graphicFrameLocks xmlns:a="http://schemas.openxmlformats.org/drawingml/2006/main" noChangeAspect="1"/>
+            </wp:cNvGraphicFramePr>
+            <a:graphic xmlns:a="http://schemas.openxmlformats.org/drawingml/2006/main">
+              <a:graphicData uri="http://schemas.openxmlformats.org/drawingml/2006/picture">
+                <pic:pic xmlns:pic="http://schemas.openxmlformats.org/drawingml/2006/picture">
+                  <pic:nvPicPr>
+                    <pic:cNvPr id="0" name=""/>
+                    <pic:cNvPicPr/>
+                  </pic:nvPicPr>
+                  <pic:blipFill>
+                    <a:blip r:embed="rId17"/>
+                    <a:stretch>
+                      <a:fillRect/>
+                    </a:stretch>
+                  </pic:blipFill>
+                  <pic:spPr>
+                    <a:xfrm>
+                      <a:off x="0" y="0"/>
+                      <a:ext cx="4968671" cy="2895851"/>
+                    </a:xfrm>
+                    <a:prstGeom prst="rect">
+                      <a:avLst/>
+                    </a:prstGeom>
+                  </pic:spPr>
+                </pic:pic>
+              </a:graphicData>
+            </a:graphic>
+          </wp:inline>
+        </w:drawing>
+      </w:r>
+    </w:p>
+    <w:p/>
+    <w:p/>
+    <w:p>
+      <w:pPr>
+        <w:pStyle w:val="2"/>
+      </w:pPr>
+      <w:proofErr w:type="spellStart"/>
+      <w:r>
+        <w:rPr>
+          <w:rFonts w:hint="eastAsia"/>
+        </w:rPr>
+        <w:lastRenderedPageBreak/>
+        <w:t>mysql</w:t>
+      </w:r>
+      <w:proofErr w:type="spellEnd"/>
+      <w:r>
+        <w:rPr>
+          <w:rFonts w:hint="eastAsia"/>
+        </w:rPr>
+        <w:t>集群</w:t>
+      </w:r>
+    </w:p>
+    <w:p>
+      <w:r>
+        <w:rPr>
+          <w:noProof/>
+        </w:rPr>
+        <w:drawing>
+          <wp:inline distT="0" distB="0" distL="0" distR="0" wp14:anchorId="04A693C7" wp14:editId="057FE92D">
+            <wp:extent cx="5029636" cy="975445"/>
+            <wp:effectExtent l="0" t="0" r="0" b="0"/>
+            <wp:docPr id="8" name="图片 8"/>
+            <wp:cNvGraphicFramePr>
+              <a:graphicFrameLocks xmlns:a="http://schemas.openxmlformats.org/drawingml/2006/main" noChangeAspect="1"/>
+            </wp:cNvGraphicFramePr>
+            <a:graphic xmlns:a="http://schemas.openxmlformats.org/drawingml/2006/main">
+              <a:graphicData uri="http://schemas.openxmlformats.org/drawingml/2006/picture">
+                <pic:pic xmlns:pic="http://schemas.openxmlformats.org/drawingml/2006/picture">
+                  <pic:nvPicPr>
+                    <pic:cNvPr id="0" name=""/>
+                    <pic:cNvPicPr/>
+                  </pic:nvPicPr>
+                  <pic:blipFill>
+                    <a:blip r:embed="rId18"/>
+                    <a:stretch>
+                      <a:fillRect/>
+                    </a:stretch>
+                  </pic:blipFill>
+                  <pic:spPr>
+                    <a:xfrm>
+                      <a:off x="0" y="0"/>
+                      <a:ext cx="5029636" cy="975445"/>
+                    </a:xfrm>
+                    <a:prstGeom prst="rect">
+                      <a:avLst/>
+                    </a:prstGeom>
+                  </pic:spPr>
+                </pic:pic>
+              </a:graphicData>
+            </a:graphic>
+          </wp:inline>
+        </w:drawing>
+      </w:r>
+    </w:p>
+    <w:p/>
+    <w:p/>
+    <w:p/>
+    <w:p/>
+    <w:p/>
+    <w:p/>
+    <w:p/>
+    <w:p/>
+    <w:p/>
+    <w:p>
       <w:bookmarkStart w:id="0" w:name="_GoBack"/>
       <w:bookmarkEnd w:id="0"/>
-      <w:r>
-        <w:rPr>
-          <w:rFonts w:hint="eastAsia"/>
-        </w:rPr>
-        <w:t>fun_name</w:t>
-      </w:r>
-    </w:p>
-    <w:p>
-      <w:pPr>
-        <w:rPr>
-          <w:rFonts w:hint="eastAsia"/>
-        </w:rPr>
-      </w:pPr>
-    </w:p>
-    <w:p>
-      <w:pPr>
-        <w:rPr>
-          <w:rFonts w:hint="eastAsia"/>
-        </w:rPr>
-      </w:pPr>
-    </w:p>
-    <w:p>
-      <w:pPr>
-        <w:rPr>
-          <w:rFonts w:hint="eastAsia"/>
-        </w:rPr>
-      </w:pPr>
-    </w:p>
-    <w:p>
-      <w:pPr>
-        <w:rPr>
-          <w:rFonts w:hint="eastAsia"/>
-        </w:rPr>
-      </w:pPr>
-    </w:p>
-    <w:p>
-      <w:pPr>
-        <w:rPr>
-          <w:rFonts w:hint="eastAsia"/>
-        </w:rPr>
-      </w:pPr>
-    </w:p>
-    <w:p>
-      <w:pPr>
-        <w:rPr>
-          <w:rFonts w:hint="eastAsia"/>
-        </w:rPr>
-      </w:pPr>
-    </w:p>
-    <w:p>
-      <w:pPr>
-        <w:rPr>
-          <w:rFonts w:hint="eastAsia"/>
-        </w:rPr>
-      </w:pPr>
-    </w:p>
-    <w:p>
-      <w:pPr>
-        <w:rPr>
-          <w:rFonts w:hint="eastAsia"/>
-        </w:rPr>
-      </w:pPr>
-    </w:p>
-    <w:p>
-      <w:pPr>
-        <w:rPr>
-          <w:rFonts w:hint="eastAsia"/>
-        </w:rPr>
-      </w:pPr>
-    </w:p>
-    <w:p>
-      <w:pPr>
-        <w:rPr>
-          <w:rFonts w:hint="eastAsia"/>
-        </w:rPr>
-      </w:pPr>
-    </w:p>
-    <w:p>
-      <w:pPr>
-        <w:rPr>
-          <w:rFonts w:hint="eastAsia"/>
-        </w:rPr>
-      </w:pPr>
-    </w:p>
-    <w:p>
-      <w:pPr>
-        <w:rPr>
-          <w:rFonts w:hint="eastAsia"/>
-        </w:rPr>
-      </w:pPr>
-    </w:p>
-    <w:p>
-      <w:pPr>
-        <w:rPr>
-          <w:rFonts w:hint="eastAsia"/>
-        </w:rPr>
-      </w:pPr>
-    </w:p>
-    <w:p>
-      <w:pPr>
-        <w:rPr>
-          <w:rFonts w:hint="eastAsia"/>
-        </w:rPr>
-      </w:pPr>
-    </w:p>
-    <w:p>
-      <w:pPr>
-        <w:rPr>
-          <w:rFonts w:hint="eastAsia"/>
-        </w:rPr>
-      </w:pPr>
-    </w:p>
-    <w:p>
-      <w:pPr>
-        <w:rPr>
-          <w:rFonts w:hint="eastAsia"/>
-        </w:rPr>
-      </w:pPr>
-    </w:p>
-    <w:p>
-      <w:pPr>
-        <w:rPr>
-          <w:rFonts w:hint="eastAsia"/>
-        </w:rPr>
-      </w:pPr>
-    </w:p>
-    <w:p>
-      <w:pPr>
-        <w:rPr>
-          <w:rFonts w:hint="eastAsia"/>
-        </w:rPr>
-      </w:pPr>
-    </w:p>
-    <w:p>
-      <w:pPr>
-        <w:rPr>
-          <w:rFonts w:hint="eastAsia"/>
-        </w:rPr>
-      </w:pPr>
-    </w:p>
-    <w:p>
-      <w:pPr>
-        <w:rPr>
-          <w:rFonts w:hint="eastAsia"/>
-        </w:rPr>
-      </w:pPr>
-    </w:p>
-    <w:p>
-      <w:pPr>
-        <w:rPr>
-          <w:rFonts w:hint="eastAsia"/>
-        </w:rPr>
-      </w:pPr>
-    </w:p>
+    </w:p>
+    <w:p/>
+    <w:p/>
+    <w:p/>
+    <w:p/>
+    <w:p/>
+    <w:p/>
+    <w:p/>
+    <w:p/>
+    <w:p/>
+    <w:p/>
+    <w:p/>
+    <w:p/>
+    <w:p/>
+    <w:p/>
+    <w:p/>
+    <w:p/>
+    <w:p/>
+    <w:p/>
+    <w:p/>
+    <w:p/>
+    <w:p/>
     <w:p/>
     <w:sectPr>
       <w:pgSz w:w="11906" w:h="16838"/>
@@ -1008,6 +2244,51 @@
       <w:szCs w:val="32"/>
     </w:rPr>
   </w:style>
+  <w:style w:type="paragraph" w:styleId="3">
+    <w:name w:val="heading 3"/>
+    <w:basedOn w:val="a"/>
+    <w:next w:val="a"/>
+    <w:link w:val="3Char"/>
+    <w:uiPriority w:val="9"/>
+    <w:unhideWhenUsed/>
+    <w:qFormat/>
+    <w:rsid w:val="002B1564"/>
+    <w:pPr>
+      <w:keepNext/>
+      <w:keepLines/>
+      <w:spacing w:before="260" w:after="260" w:line="416" w:lineRule="auto"/>
+      <w:outlineLvl w:val="2"/>
+    </w:pPr>
+    <w:rPr>
+      <w:b/>
+      <w:bCs/>
+      <w:sz w:val="32"/>
+      <w:szCs w:val="32"/>
+    </w:rPr>
+  </w:style>
+  <w:style w:type="paragraph" w:styleId="4">
+    <w:name w:val="heading 4"/>
+    <w:basedOn w:val="a"/>
+    <w:next w:val="a"/>
+    <w:link w:val="4Char"/>
+    <w:uiPriority w:val="9"/>
+    <w:unhideWhenUsed/>
+    <w:qFormat/>
+    <w:rsid w:val="0052339B"/>
+    <w:pPr>
+      <w:keepNext/>
+      <w:keepLines/>
+      <w:spacing w:before="280" w:after="290" w:line="376" w:lineRule="auto"/>
+      <w:outlineLvl w:val="3"/>
+    </w:pPr>
+    <w:rPr>
+      <w:rFonts w:asciiTheme="majorHAnsi" w:eastAsiaTheme="majorEastAsia" w:hAnsiTheme="majorHAnsi" w:cstheme="majorBidi"/>
+      <w:b/>
+      <w:bCs/>
+      <w:sz w:val="28"/>
+      <w:szCs w:val="28"/>
+    </w:rPr>
+  </w:style>
   <w:style w:type="character" w:default="1" w:styleId="a0">
     <w:name w:val="Default Paragraph Font"/>
     <w:uiPriority w:val="1"/>
@@ -1138,6 +2419,58 @@
     <w:rPr>
       <w:sz w:val="18"/>
       <w:szCs w:val="18"/>
+    </w:rPr>
+  </w:style>
+  <w:style w:type="character" w:customStyle="1" w:styleId="3Char">
+    <w:name w:val="标题 3 Char"/>
+    <w:basedOn w:val="a0"/>
+    <w:link w:val="3"/>
+    <w:uiPriority w:val="9"/>
+    <w:rsid w:val="002B1564"/>
+    <w:rPr>
+      <w:b/>
+      <w:bCs/>
+      <w:sz w:val="32"/>
+      <w:szCs w:val="32"/>
+    </w:rPr>
+  </w:style>
+  <w:style w:type="paragraph" w:styleId="a6">
+    <w:name w:val="Balloon Text"/>
+    <w:basedOn w:val="a"/>
+    <w:link w:val="Char1"/>
+    <w:uiPriority w:val="99"/>
+    <w:semiHidden/>
+    <w:unhideWhenUsed/>
+    <w:rsid w:val="001443CF"/>
+    <w:rPr>
+      <w:sz w:val="18"/>
+      <w:szCs w:val="18"/>
+    </w:rPr>
+  </w:style>
+  <w:style w:type="character" w:customStyle="1" w:styleId="Char1">
+    <w:name w:val="批注框文本 Char"/>
+    <w:basedOn w:val="a0"/>
+    <w:link w:val="a6"/>
+    <w:uiPriority w:val="99"/>
+    <w:semiHidden/>
+    <w:rsid w:val="001443CF"/>
+    <w:rPr>
+      <w:sz w:val="18"/>
+      <w:szCs w:val="18"/>
+    </w:rPr>
+  </w:style>
+  <w:style w:type="character" w:customStyle="1" w:styleId="4Char">
+    <w:name w:val="标题 4 Char"/>
+    <w:basedOn w:val="a0"/>
+    <w:link w:val="4"/>
+    <w:uiPriority w:val="9"/>
+    <w:rsid w:val="0052339B"/>
+    <w:rPr>
+      <w:rFonts w:asciiTheme="majorHAnsi" w:eastAsiaTheme="majorEastAsia" w:hAnsiTheme="majorHAnsi" w:cstheme="majorBidi"/>
+      <w:b/>
+      <w:bCs/>
+      <w:sz w:val="28"/>
+      <w:szCs w:val="28"/>
     </w:rPr>
   </w:style>
 </w:styles>
@@ -1349,6 +2682,51 @@
       <w:szCs w:val="32"/>
     </w:rPr>
   </w:style>
+  <w:style w:type="paragraph" w:styleId="3">
+    <w:name w:val="heading 3"/>
+    <w:basedOn w:val="a"/>
+    <w:next w:val="a"/>
+    <w:link w:val="3Char"/>
+    <w:uiPriority w:val="9"/>
+    <w:unhideWhenUsed/>
+    <w:qFormat/>
+    <w:rsid w:val="002B1564"/>
+    <w:pPr>
+      <w:keepNext/>
+      <w:keepLines/>
+      <w:spacing w:before="260" w:after="260" w:line="416" w:lineRule="auto"/>
+      <w:outlineLvl w:val="2"/>
+    </w:pPr>
+    <w:rPr>
+      <w:b/>
+      <w:bCs/>
+      <w:sz w:val="32"/>
+      <w:szCs w:val="32"/>
+    </w:rPr>
+  </w:style>
+  <w:style w:type="paragraph" w:styleId="4">
+    <w:name w:val="heading 4"/>
+    <w:basedOn w:val="a"/>
+    <w:next w:val="a"/>
+    <w:link w:val="4Char"/>
+    <w:uiPriority w:val="9"/>
+    <w:unhideWhenUsed/>
+    <w:qFormat/>
+    <w:rsid w:val="0052339B"/>
+    <w:pPr>
+      <w:keepNext/>
+      <w:keepLines/>
+      <w:spacing w:before="280" w:after="290" w:line="376" w:lineRule="auto"/>
+      <w:outlineLvl w:val="3"/>
+    </w:pPr>
+    <w:rPr>
+      <w:rFonts w:asciiTheme="majorHAnsi" w:eastAsiaTheme="majorEastAsia" w:hAnsiTheme="majorHAnsi" w:cstheme="majorBidi"/>
+      <w:b/>
+      <w:bCs/>
+      <w:sz w:val="28"/>
+      <w:szCs w:val="28"/>
+    </w:rPr>
+  </w:style>
   <w:style w:type="character" w:default="1" w:styleId="a0">
     <w:name w:val="Default Paragraph Font"/>
     <w:uiPriority w:val="1"/>
@@ -1479,6 +2857,58 @@
     <w:rPr>
       <w:sz w:val="18"/>
       <w:szCs w:val="18"/>
+    </w:rPr>
+  </w:style>
+  <w:style w:type="character" w:customStyle="1" w:styleId="3Char">
+    <w:name w:val="标题 3 Char"/>
+    <w:basedOn w:val="a0"/>
+    <w:link w:val="3"/>
+    <w:uiPriority w:val="9"/>
+    <w:rsid w:val="002B1564"/>
+    <w:rPr>
+      <w:b/>
+      <w:bCs/>
+      <w:sz w:val="32"/>
+      <w:szCs w:val="32"/>
+    </w:rPr>
+  </w:style>
+  <w:style w:type="paragraph" w:styleId="a6">
+    <w:name w:val="Balloon Text"/>
+    <w:basedOn w:val="a"/>
+    <w:link w:val="Char1"/>
+    <w:uiPriority w:val="99"/>
+    <w:semiHidden/>
+    <w:unhideWhenUsed/>
+    <w:rsid w:val="001443CF"/>
+    <w:rPr>
+      <w:sz w:val="18"/>
+      <w:szCs w:val="18"/>
+    </w:rPr>
+  </w:style>
+  <w:style w:type="character" w:customStyle="1" w:styleId="Char1">
+    <w:name w:val="批注框文本 Char"/>
+    <w:basedOn w:val="a0"/>
+    <w:link w:val="a6"/>
+    <w:uiPriority w:val="99"/>
+    <w:semiHidden/>
+    <w:rsid w:val="001443CF"/>
+    <w:rPr>
+      <w:sz w:val="18"/>
+      <w:szCs w:val="18"/>
+    </w:rPr>
+  </w:style>
+  <w:style w:type="character" w:customStyle="1" w:styleId="4Char">
+    <w:name w:val="标题 4 Char"/>
+    <w:basedOn w:val="a0"/>
+    <w:link w:val="4"/>
+    <w:uiPriority w:val="9"/>
+    <w:rsid w:val="0052339B"/>
+    <w:rPr>
+      <w:rFonts w:asciiTheme="majorHAnsi" w:eastAsiaTheme="majorEastAsia" w:hAnsiTheme="majorHAnsi" w:cstheme="majorBidi"/>
+      <w:b/>
+      <w:bCs/>
+      <w:sz w:val="28"/>
+      <w:szCs w:val="28"/>
     </w:rPr>
   </w:style>
 </w:styles>

</xml_diff>